<commit_message>
Fixed functions within validation module. Made edits to weekly report.
</commit_message>
<xml_diff>
--- a/Weekly Reports/Weekly Report May 5th 2019.docx
+++ b/Weekly Reports/Weekly Report May 5th 2019.docx
@@ -70,7 +70,13 @@
         </w:numPr>
       </w:pPr>
       <w:r>
-        <w:t>We can cycle over all participants in a study and determine the Lights-Out and Got-Up time for each provided the sleep diaries are filled</w:t>
+        <w:t xml:space="preserve">We can cycle over all participants in a study </w:t>
+      </w:r>
+      <w:r>
+        <w:t xml:space="preserve">now </w:t>
+      </w:r>
+      <w:r>
+        <w:t>and determine the Lights-Out and Got-Up time for each provided the sleep diaries are filled</w:t>
       </w:r>
     </w:p>
     <w:p>
@@ -97,18 +103,6 @@
         <w:t>Received the sleep analysis and fell-asleep, wake-up algorithms from CamNTech</w:t>
       </w:r>
     </w:p>
-    <w:p/>
-    <w:p>
-      <w:r>
-        <w:t>W</w:t>
-      </w:r>
-      <w:r>
-        <w:t>hat is going to be done next</w:t>
-      </w:r>
-      <w:r>
-        <w:t>:</w:t>
-      </w:r>
-    </w:p>
     <w:p>
       <w:pPr>
         <w:pStyle w:val="ListParagraph"/>
@@ -118,10 +112,24 @@
         </w:numPr>
       </w:pPr>
       <w:r>
-        <w:t xml:space="preserve">Currently all the studies raw data files do not contain the event markers so </w:t>
-      </w:r>
-      <w:r>
-        <w:t>there will be two ways to run the program, one for raw data NOT containing the event markers (as raw data files are currently) and one for raw data files containing the event markers (future raw data files)</w:t>
+        <w:t>Have program to compare got-up and light’s-out times generated by the program and those found by people following the Motion Watch 8 Protocol (find in sleep analysis sheets for studies)</w:t>
+      </w:r>
+      <w:r>
+        <w:t xml:space="preserve"> to validate correctness and compare and contrast accuracy</w:t>
+      </w:r>
+      <w:bookmarkStart w:id="0" w:name="_GoBack"/>
+      <w:bookmarkEnd w:id="0"/>
+    </w:p>
+    <w:p/>
+    <w:p>
+      <w:r>
+        <w:t>W</w:t>
+      </w:r>
+      <w:r>
+        <w:t>hat is going to be done next</w:t>
+      </w:r>
+      <w:r>
+        <w:t>:</w:t>
       </w:r>
     </w:p>
     <w:p>
@@ -133,7 +141,10 @@
         </w:numPr>
       </w:pPr>
       <w:r>
-        <w:t>Testing of code correctness (different from functional correctness) by creating pytest cases (ex: handling empty sleep diaries)</w:t>
+        <w:t xml:space="preserve">Currently all the studies raw data files do not contain the event markers so </w:t>
+      </w:r>
+      <w:r>
+        <w:t>there will be two ways to run the program, one for raw data NOT containing the event markers (as raw data files are currently) and one for raw data files containing the event markers (future raw data files)</w:t>
       </w:r>
     </w:p>
     <w:p>
@@ -145,7 +156,7 @@
         </w:numPr>
       </w:pPr>
       <w:r>
-        <w:t>Validating light’s out and got up time results generated by the program. We will do this by comparing to human followed Motion Watch 8 data processing protocol determined results.</w:t>
+        <w:t>Testing of code correctness (different from functional correctness) by creating pytest cases (ex: handling empty sleep diaries)</w:t>
       </w:r>
     </w:p>
     <w:p>
@@ -157,6 +168,18 @@
         </w:numPr>
       </w:pPr>
       <w:r>
+        <w:t>Validating light’s out and got up time results generated by the program. We will do this by comparing to human followed Motion Watch 8 data processing protocol determined results.</w:t>
+      </w:r>
+    </w:p>
+    <w:p>
+      <w:pPr>
+        <w:pStyle w:val="ListParagraph"/>
+        <w:numPr>
+          <w:ilvl w:val="0"/>
+          <w:numId w:val="2"/>
+        </w:numPr>
+      </w:pPr>
+      <w:r>
         <w:t>Demonstrate theoretical correctness of light’s-out and got-up times by justifying choices (by quoting existing research or current processing protocol) and listing human behaviour assumption</w:t>
       </w:r>
       <w:r>
@@ -177,8 +200,6 @@
       <w:r>
         <w:t>).</w:t>
       </w:r>
-      <w:bookmarkStart w:id="0" w:name="_GoBack"/>
-      <w:bookmarkEnd w:id="0"/>
     </w:p>
     <w:p/>
     <w:p/>

</xml_diff>

<commit_message>
Update Weekly Report May 5th 2019.docx
</commit_message>
<xml_diff>
--- a/Weekly Reports/Weekly Report May 5th 2019.docx
+++ b/Weekly Reports/Weekly Report May 5th 2019.docx
@@ -70,7 +70,13 @@
         </w:numPr>
       </w:pPr>
       <w:r>
-        <w:t>We can cycle over all participants in a study and determine the Lights-Out and Got-Up time for each provided the sleep diaries are filled</w:t>
+        <w:t xml:space="preserve">We can cycle over all participants in a study </w:t>
+      </w:r>
+      <w:r>
+        <w:t xml:space="preserve">now </w:t>
+      </w:r>
+      <w:r>
+        <w:t>and determine the Lights-Out and Got-Up time for each provided the sleep diaries are filled</w:t>
       </w:r>
     </w:p>
     <w:p>
@@ -97,18 +103,6 @@
         <w:t>Received the sleep analysis and fell-asleep, wake-up algorithms from CamNTech</w:t>
       </w:r>
     </w:p>
-    <w:p/>
-    <w:p>
-      <w:r>
-        <w:t>W</w:t>
-      </w:r>
-      <w:r>
-        <w:t>hat is going to be done next</w:t>
-      </w:r>
-      <w:r>
-        <w:t>:</w:t>
-      </w:r>
-    </w:p>
     <w:p>
       <w:pPr>
         <w:pStyle w:val="ListParagraph"/>
@@ -118,10 +112,24 @@
         </w:numPr>
       </w:pPr>
       <w:r>
-        <w:t xml:space="preserve">Currently all the studies raw data files do not contain the event markers so </w:t>
-      </w:r>
-      <w:r>
-        <w:t>there will be two ways to run the program, one for raw data NOT containing the event markers (as raw data files are currently) and one for raw data files containing the event markers (future raw data files)</w:t>
+        <w:t>Have program to compare got-up and light’s-out times generated by the program and those found by people following the Motion Watch 8 Protocol (find in sleep analysis sheets for studies)</w:t>
+      </w:r>
+      <w:r>
+        <w:t xml:space="preserve"> to validate correctness and compare and contrast accuracy</w:t>
+      </w:r>
+      <w:bookmarkStart w:id="0" w:name="_GoBack"/>
+      <w:bookmarkEnd w:id="0"/>
+    </w:p>
+    <w:p/>
+    <w:p>
+      <w:r>
+        <w:t>W</w:t>
+      </w:r>
+      <w:r>
+        <w:t>hat is going to be done next</w:t>
+      </w:r>
+      <w:r>
+        <w:t>:</w:t>
       </w:r>
     </w:p>
     <w:p>
@@ -133,7 +141,10 @@
         </w:numPr>
       </w:pPr>
       <w:r>
-        <w:t>Testing of code correctness (different from functional correctness) by creating pytest cases (ex: handling empty sleep diaries)</w:t>
+        <w:t xml:space="preserve">Currently all the studies raw data files do not contain the event markers so </w:t>
+      </w:r>
+      <w:r>
+        <w:t>there will be two ways to run the program, one for raw data NOT containing the event markers (as raw data files are currently) and one for raw data files containing the event markers (future raw data files)</w:t>
       </w:r>
     </w:p>
     <w:p>
@@ -145,7 +156,7 @@
         </w:numPr>
       </w:pPr>
       <w:r>
-        <w:t>Validating light’s out and got up time results generated by the program. We will do this by comparing to human followed Motion Watch 8 data processing protocol determined results.</w:t>
+        <w:t>Testing of code correctness (different from functional correctness) by creating pytest cases (ex: handling empty sleep diaries)</w:t>
       </w:r>
     </w:p>
     <w:p>
@@ -157,6 +168,18 @@
         </w:numPr>
       </w:pPr>
       <w:r>
+        <w:t>Validating light’s out and got up time results generated by the program. We will do this by comparing to human followed Motion Watch 8 data processing protocol determined results.</w:t>
+      </w:r>
+    </w:p>
+    <w:p>
+      <w:pPr>
+        <w:pStyle w:val="ListParagraph"/>
+        <w:numPr>
+          <w:ilvl w:val="0"/>
+          <w:numId w:val="2"/>
+        </w:numPr>
+      </w:pPr>
+      <w:r>
         <w:t>Demonstrate theoretical correctness of light’s-out and got-up times by justifying choices (by quoting existing research or current processing protocol) and listing human behaviour assumption</w:t>
       </w:r>
       <w:r>
@@ -177,8 +200,6 @@
       <w:r>
         <w:t>).</w:t>
       </w:r>
-      <w:bookmarkStart w:id="0" w:name="_GoBack"/>
-      <w:bookmarkEnd w:id="0"/>
     </w:p>
     <w:p/>
     <w:p/>

</xml_diff>